<commit_message>
Improve documentation of events
</commit_message>
<xml_diff>
--- a/doc/LMIC-v3.0.99.docx
+++ b/doc/LMIC-v3.0.99.docx
@@ -154,11 +154,21 @@
             <w:r>
               <w:t xml:space="preserve">Version </w:t>
             </w:r>
-            <w:fldSimple w:instr=" DOCPROPERTY  Version  \* MERGEFORMAT ">
-              <w:r>
-                <w:t>3.0.99</w:t>
-              </w:r>
-            </w:fldSimple>
+            <w:r>
+              <w:fldChar w:fldCharType="begin"/>
+            </w:r>
+            <w:r>
+              <w:instrText xml:space="preserve"> DOCPROPERTY  Version  \* MERGEFORMAT </w:instrText>
+            </w:r>
+            <w:r>
+              <w:fldChar w:fldCharType="separate"/>
+            </w:r>
+            <w:r>
+              <w:t>3.0.99</w:t>
+            </w:r>
+            <w:r>
+              <w:fldChar w:fldCharType="end"/>
+            </w:r>
           </w:p>
           <w:p>
             <w:pPr>
@@ -835,7 +845,7 @@
         </w:rPr>
         <w:fldChar w:fldCharType="separate"/>
       </w:r>
-      <w:hyperlink w:anchor="_Toc18338596" w:history="1">
+      <w:hyperlink w:anchor="_Toc23425478" w:history="1">
         <w:r>
           <w:rPr>
             <w:rStyle w:val="Hyperlink"/>
@@ -880,7 +890,7 @@
             <w:noProof/>
             <w:webHidden/>
           </w:rPr>
-          <w:instrText xml:space="preserve"> PAGEREF _Toc18338596 \h </w:instrText>
+          <w:instrText xml:space="preserve"> PAGEREF _Toc23425478 \h </w:instrText>
         </w:r>
         <w:r>
           <w:rPr>
@@ -926,7 +936,7 @@
           <w:lang w:eastAsia="zh-CN"/>
         </w:rPr>
       </w:pPr>
-      <w:hyperlink w:anchor="_Toc18338597" w:history="1">
+      <w:hyperlink w:anchor="_Toc23425479" w:history="1">
         <w:r>
           <w:rPr>
             <w:rStyle w:val="Hyperlink"/>
@@ -970,7 +980,7 @@
             <w:noProof/>
             <w:webHidden/>
           </w:rPr>
-          <w:instrText xml:space="preserve"> PAGEREF _Toc18338597 \h </w:instrText>
+          <w:instrText xml:space="preserve"> PAGEREF _Toc23425479 \h </w:instrText>
         </w:r>
         <w:r>
           <w:rPr>
@@ -1016,7 +1026,7 @@
           <w:lang w:eastAsia="zh-CN"/>
         </w:rPr>
       </w:pPr>
-      <w:hyperlink w:anchor="_Toc18338598" w:history="1">
+      <w:hyperlink w:anchor="_Toc23425480" w:history="1">
         <w:r>
           <w:rPr>
             <w:rStyle w:val="Hyperlink"/>
@@ -1060,7 +1070,7 @@
             <w:noProof/>
             <w:webHidden/>
           </w:rPr>
-          <w:instrText xml:space="preserve"> PAGEREF _Toc18338598 \h </w:instrText>
+          <w:instrText xml:space="preserve"> PAGEREF _Toc23425480 \h </w:instrText>
         </w:r>
         <w:r>
           <w:rPr>
@@ -1107,7 +1117,7 @@
           <w:lang w:eastAsia="zh-CN"/>
         </w:rPr>
       </w:pPr>
-      <w:hyperlink w:anchor="_Toc18338599" w:history="1">
+      <w:hyperlink w:anchor="_Toc23425481" w:history="1">
         <w:r>
           <w:rPr>
             <w:rStyle w:val="Hyperlink"/>
@@ -1152,7 +1162,7 @@
             <w:noProof/>
             <w:webHidden/>
           </w:rPr>
-          <w:instrText xml:space="preserve"> PAGEREF _Toc18338599 \h </w:instrText>
+          <w:instrText xml:space="preserve"> PAGEREF _Toc23425481 \h </w:instrText>
         </w:r>
         <w:r>
           <w:rPr>
@@ -1198,7 +1208,7 @@
           <w:lang w:eastAsia="zh-CN"/>
         </w:rPr>
       </w:pPr>
-      <w:hyperlink w:anchor="_Toc18338600" w:history="1">
+      <w:hyperlink w:anchor="_Toc23425482" w:history="1">
         <w:r>
           <w:rPr>
             <w:rStyle w:val="Hyperlink"/>
@@ -1242,7 +1252,7 @@
             <w:noProof/>
             <w:webHidden/>
           </w:rPr>
-          <w:instrText xml:space="preserve"> PAGEREF _Toc18338600 \h </w:instrText>
+          <w:instrText xml:space="preserve"> PAGEREF _Toc23425482 \h </w:instrText>
         </w:r>
         <w:r>
           <w:rPr>
@@ -1288,7 +1298,7 @@
           <w:lang w:eastAsia="zh-CN"/>
         </w:rPr>
       </w:pPr>
-      <w:hyperlink w:anchor="_Toc18338601" w:history="1">
+      <w:hyperlink w:anchor="_Toc23425483" w:history="1">
         <w:r>
           <w:rPr>
             <w:rStyle w:val="Hyperlink"/>
@@ -1332,7 +1342,7 @@
             <w:noProof/>
             <w:webHidden/>
           </w:rPr>
-          <w:instrText xml:space="preserve"> PAGEREF _Toc18338601 \h </w:instrText>
+          <w:instrText xml:space="preserve"> PAGEREF _Toc23425483 \h </w:instrText>
         </w:r>
         <w:r>
           <w:rPr>
@@ -1378,7 +1388,7 @@
           <w:lang w:eastAsia="zh-CN"/>
         </w:rPr>
       </w:pPr>
-      <w:hyperlink w:anchor="_Toc18338602" w:history="1">
+      <w:hyperlink w:anchor="_Toc23425484" w:history="1">
         <w:r>
           <w:rPr>
             <w:rStyle w:val="Hyperlink"/>
@@ -1422,7 +1432,7 @@
             <w:noProof/>
             <w:webHidden/>
           </w:rPr>
-          <w:instrText xml:space="preserve"> PAGEREF _Toc18338602 \h </w:instrText>
+          <w:instrText xml:space="preserve"> PAGEREF _Toc23425484 \h </w:instrText>
         </w:r>
         <w:r>
           <w:rPr>
@@ -1468,7 +1478,7 @@
           <w:lang w:eastAsia="zh-CN"/>
         </w:rPr>
       </w:pPr>
-      <w:hyperlink w:anchor="_Toc18338603" w:history="1">
+      <w:hyperlink w:anchor="_Toc23425485" w:history="1">
         <w:r>
           <w:rPr>
             <w:rStyle w:val="Hyperlink"/>
@@ -1512,7 +1522,7 @@
             <w:noProof/>
             <w:webHidden/>
           </w:rPr>
-          <w:instrText xml:space="preserve"> PAGEREF _Toc18338603 \h </w:instrText>
+          <w:instrText xml:space="preserve"> PAGEREF _Toc23425485 \h </w:instrText>
         </w:r>
         <w:r>
           <w:rPr>
@@ -1558,7 +1568,7 @@
           <w:lang w:eastAsia="zh-CN"/>
         </w:rPr>
       </w:pPr>
-      <w:hyperlink w:anchor="_Toc18338604" w:history="1">
+      <w:hyperlink w:anchor="_Toc23425486" w:history="1">
         <w:r>
           <w:rPr>
             <w:rStyle w:val="Hyperlink"/>
@@ -1602,7 +1612,7 @@
             <w:noProof/>
             <w:webHidden/>
           </w:rPr>
-          <w:instrText xml:space="preserve"> PAGEREF _Toc18338604 \h </w:instrText>
+          <w:instrText xml:space="preserve"> PAGEREF _Toc23425486 \h </w:instrText>
         </w:r>
         <w:r>
           <w:rPr>
@@ -1649,7 +1659,7 @@
           <w:lang w:eastAsia="zh-CN"/>
         </w:rPr>
       </w:pPr>
-      <w:hyperlink w:anchor="_Toc18338605" w:history="1">
+      <w:hyperlink w:anchor="_Toc23425487" w:history="1">
         <w:r>
           <w:rPr>
             <w:rStyle w:val="Hyperlink"/>
@@ -1694,7 +1704,7 @@
             <w:noProof/>
             <w:webHidden/>
           </w:rPr>
-          <w:instrText xml:space="preserve"> PAGEREF _Toc18338605 \h </w:instrText>
+          <w:instrText xml:space="preserve"> PAGEREF _Toc23425487 \h </w:instrText>
         </w:r>
         <w:r>
           <w:rPr>
@@ -1714,7 +1724,7 @@
             <w:noProof/>
             <w:webHidden/>
           </w:rPr>
-          <w:t>21</w:t>
+          <w:t>22</w:t>
         </w:r>
         <w:r>
           <w:rPr>
@@ -1740,7 +1750,7 @@
           <w:lang w:eastAsia="zh-CN"/>
         </w:rPr>
       </w:pPr>
-      <w:hyperlink w:anchor="_Toc18338606" w:history="1">
+      <w:hyperlink w:anchor="_Toc23425488" w:history="1">
         <w:r>
           <w:rPr>
             <w:rStyle w:val="Hyperlink"/>
@@ -1784,7 +1794,7 @@
             <w:noProof/>
             <w:webHidden/>
           </w:rPr>
-          <w:instrText xml:space="preserve"> PAGEREF _Toc18338606 \h </w:instrText>
+          <w:instrText xml:space="preserve"> PAGEREF _Toc23425488 \h </w:instrText>
         </w:r>
         <w:r>
           <w:rPr>
@@ -1804,7 +1814,7 @@
             <w:noProof/>
             <w:webHidden/>
           </w:rPr>
-          <w:t>21</w:t>
+          <w:t>22</w:t>
         </w:r>
         <w:r>
           <w:rPr>
@@ -1830,7 +1840,7 @@
           <w:lang w:eastAsia="zh-CN"/>
         </w:rPr>
       </w:pPr>
-      <w:hyperlink w:anchor="_Toc18338607" w:history="1">
+      <w:hyperlink w:anchor="_Toc23425489" w:history="1">
         <w:r>
           <w:rPr>
             <w:rStyle w:val="Hyperlink"/>
@@ -1874,7 +1884,7 @@
             <w:noProof/>
             <w:webHidden/>
           </w:rPr>
-          <w:instrText xml:space="preserve"> PAGEREF _Toc18338607 \h </w:instrText>
+          <w:instrText xml:space="preserve"> PAGEREF _Toc23425489 \h </w:instrText>
         </w:r>
         <w:r>
           <w:rPr>
@@ -1894,7 +1904,7 @@
             <w:noProof/>
             <w:webHidden/>
           </w:rPr>
-          <w:t>23</w:t>
+          <w:t>24</w:t>
         </w:r>
         <w:r>
           <w:rPr>
@@ -1921,7 +1931,7 @@
           <w:lang w:eastAsia="zh-CN"/>
         </w:rPr>
       </w:pPr>
-      <w:hyperlink w:anchor="_Toc18338608" w:history="1">
+      <w:hyperlink w:anchor="_Toc23425490" w:history="1">
         <w:r>
           <w:rPr>
             <w:rStyle w:val="Hyperlink"/>
@@ -1966,7 +1976,7 @@
             <w:noProof/>
             <w:webHidden/>
           </w:rPr>
-          <w:instrText xml:space="preserve"> PAGEREF _Toc18338608 \h </w:instrText>
+          <w:instrText xml:space="preserve"> PAGEREF _Toc23425490 \h </w:instrText>
         </w:r>
         <w:r>
           <w:rPr>
@@ -1986,7 +1996,7 @@
             <w:noProof/>
             <w:webHidden/>
           </w:rPr>
-          <w:t>24</w:t>
+          <w:t>25</w:t>
         </w:r>
         <w:r>
           <w:rPr>
@@ -2013,7 +2023,7 @@
           <w:lang w:eastAsia="zh-CN"/>
         </w:rPr>
       </w:pPr>
-      <w:hyperlink w:anchor="_Toc18338609" w:history="1">
+      <w:hyperlink w:anchor="_Toc23425491" w:history="1">
         <w:r>
           <w:rPr>
             <w:rStyle w:val="Hyperlink"/>
@@ -2058,7 +2068,7 @@
             <w:noProof/>
             <w:webHidden/>
           </w:rPr>
-          <w:instrText xml:space="preserve"> PAGEREF _Toc18338609 \h </w:instrText>
+          <w:instrText xml:space="preserve"> PAGEREF _Toc23425491 \h </w:instrText>
         </w:r>
         <w:r>
           <w:rPr>
@@ -2078,7 +2088,7 @@
             <w:noProof/>
             <w:webHidden/>
           </w:rPr>
-          <w:t>25</w:t>
+          <w:t>26</w:t>
         </w:r>
         <w:r>
           <w:rPr>
@@ -2104,7 +2114,7 @@
           <w:lang w:eastAsia="zh-CN"/>
         </w:rPr>
       </w:pPr>
-      <w:hyperlink w:anchor="_Toc18338610" w:history="1">
+      <w:hyperlink w:anchor="_Toc23425492" w:history="1">
         <w:r>
           <w:rPr>
             <w:rStyle w:val="Hyperlink"/>
@@ -2148,7 +2158,7 @@
             <w:noProof/>
             <w:webHidden/>
           </w:rPr>
-          <w:instrText xml:space="preserve"> PAGEREF _Toc18338610 \h </w:instrText>
+          <w:instrText xml:space="preserve"> PAGEREF _Toc23425492 \h </w:instrText>
         </w:r>
         <w:r>
           <w:rPr>
@@ -2168,7 +2178,7 @@
             <w:noProof/>
             <w:webHidden/>
           </w:rPr>
-          <w:t>25</w:t>
+          <w:t>26</w:t>
         </w:r>
         <w:r>
           <w:rPr>
@@ -2216,7 +2226,7 @@
         <w:pStyle w:val="Heading1"/>
       </w:pPr>
       <w:bookmarkStart w:id="3" w:name="_Toc270878159"/>
-      <w:bookmarkStart w:id="4" w:name="_Toc18338596"/>
+      <w:bookmarkStart w:id="4" w:name="_Toc23425478"/>
       <w:r>
         <w:lastRenderedPageBreak/>
         <w:t>Introduction</w:t>
@@ -3570,7 +3580,7 @@
       <w:bookmarkStart w:id="11" w:name="_Toc270496999"/>
       <w:bookmarkStart w:id="12" w:name="_Toc270497093"/>
       <w:bookmarkStart w:id="13" w:name="_Toc270856856"/>
-      <w:bookmarkStart w:id="14" w:name="_Toc18338597"/>
+      <w:bookmarkStart w:id="14" w:name="_Toc23425479"/>
       <w:r>
         <w:lastRenderedPageBreak/>
         <w:t>LoRaWAN Versions and Features Supported</w:t>
@@ -3603,7 +3613,15 @@
         <w:t xml:space="preserve">code is provided, but </w:t>
       </w:r>
       <w:r>
-        <w:t>is not tested.</w:t>
+        <w:t xml:space="preserve">is </w:t>
+      </w:r>
+      <w:bookmarkStart w:id="15" w:name="_GoBack"/>
+      <w:r>
+        <w:t xml:space="preserve">not </w:t>
+      </w:r>
+      <w:bookmarkEnd w:id="15"/>
+      <w:r>
+        <w:t>tested.</w:t>
       </w:r>
     </w:p>
     <w:p/>
@@ -3706,8 +3724,6 @@
       <w:r>
         <w:t>AS923 V1.1 (excluding optional data rates)</w:t>
       </w:r>
-      <w:bookmarkStart w:id="15" w:name="_GoBack"/>
-      <w:bookmarkEnd w:id="15"/>
     </w:p>
     <w:p>
       <w:pPr>
@@ -3746,7 +3762,7 @@
       <w:pPr>
         <w:pStyle w:val="Heading2"/>
       </w:pPr>
-      <w:bookmarkStart w:id="16" w:name="_Toc18338598"/>
+      <w:bookmarkStart w:id="16" w:name="_Toc23425480"/>
       <w:r>
         <w:t>Class A and Class B Support</w:t>
       </w:r>
@@ -3848,7 +3864,7 @@
       <w:pPr>
         <w:pStyle w:val="Heading1"/>
       </w:pPr>
-      <w:bookmarkStart w:id="17" w:name="_Toc18338599"/>
+      <w:bookmarkStart w:id="17" w:name="_Toc23425481"/>
       <w:r>
         <w:lastRenderedPageBreak/>
         <w:t>Programming M</w:t>
@@ -4367,7 +4383,7 @@
       <w:pPr>
         <w:pStyle w:val="Heading2"/>
       </w:pPr>
-      <w:bookmarkStart w:id="18" w:name="_Toc18338600"/>
+      <w:bookmarkStart w:id="18" w:name="_Toc23425482"/>
       <w:r>
         <w:t>Programming M</w:t>
       </w:r>
@@ -4392,11 +4408,19 @@
       <w:r>
         <w:t xml:space="preserve"> where all protocol events are dispatched to the application’s </w:t>
       </w:r>
+      <w:proofErr w:type="gramStart"/>
       <w:r>
         <w:rPr>
           <w:rFonts w:ascii="Consolas" w:hAnsi="Consolas" w:cs="Consolas"/>
         </w:rPr>
-        <w:t>onEvent()</w:t>
+        <w:t>onEvent(</w:t>
+      </w:r>
+      <w:proofErr w:type="gramEnd"/>
+      <w:r>
+        <w:rPr>
+          <w:rFonts w:ascii="Consolas" w:hAnsi="Consolas" w:cs="Consolas"/>
+        </w:rPr>
+        <w:t>)</w:t>
       </w:r>
       <w:r>
         <w:t xml:space="preserve"> callback function (see </w:t>
@@ -4480,11 +4504,19 @@
       <w:r>
         <w:t xml:space="preserve">time scheduler function </w:t>
       </w:r>
+      <w:proofErr w:type="spellStart"/>
       <w:r>
         <w:rPr>
           <w:rFonts w:ascii="Consolas" w:hAnsi="Consolas" w:cs="Consolas"/>
         </w:rPr>
-        <w:t>os_runloop()</w:t>
+        <w:t>os_runloop</w:t>
+      </w:r>
+      <w:proofErr w:type="spellEnd"/>
+      <w:r>
+        <w:rPr>
+          <w:rFonts w:ascii="Consolas" w:hAnsi="Consolas" w:cs="Consolas"/>
+        </w:rPr>
+        <w:t>()</w:t>
       </w:r>
       <w:r>
         <w:t xml:space="preserve"> (see </w:t>
@@ -5389,7 +5421,7 @@
       <w:pPr>
         <w:pStyle w:val="Heading2"/>
       </w:pPr>
-      <w:bookmarkStart w:id="22" w:name="_Toc18338601"/>
+      <w:bookmarkStart w:id="22" w:name="_Toc23425483"/>
       <w:r>
         <w:t>Run</w:t>
       </w:r>
@@ -6530,7 +6562,7 @@
       <w:pPr>
         <w:pStyle w:val="Heading2"/>
       </w:pPr>
-      <w:bookmarkStart w:id="28" w:name="_Toc18338602"/>
+      <w:bookmarkStart w:id="28" w:name="_Toc23425484"/>
       <w:r>
         <w:t>Application callbacks</w:t>
       </w:r>
@@ -6833,7 +6865,7 @@
         <w:pStyle w:val="Heading2"/>
       </w:pPr>
       <w:bookmarkStart w:id="34" w:name="_Ref529638246"/>
-      <w:bookmarkStart w:id="35" w:name="_Toc18338603"/>
+      <w:bookmarkStart w:id="35" w:name="_Toc23425485"/>
       <w:r>
         <w:t>The LMI</w:t>
       </w:r>
@@ -11147,7 +11179,7 @@
       <w:pPr>
         <w:pStyle w:val="Heading2"/>
       </w:pPr>
-      <w:bookmarkStart w:id="36" w:name="_Toc18338604"/>
+      <w:bookmarkStart w:id="36" w:name="_Toc23425486"/>
       <w:r>
         <w:t>API</w:t>
       </w:r>
@@ -11195,10 +11227,18 @@
         <w:t>void</w:t>
       </w:r>
       <w:r>
-        <w:t xml:space="preserve"> LMI</w:t>
-      </w:r>
-      <w:r>
-        <w:t xml:space="preserve">C_reset </w:t>
+        <w:t xml:space="preserve"> </w:t>
+      </w:r>
+      <w:proofErr w:type="spellStart"/>
+      <w:r>
+        <w:t>LMI</w:t>
+      </w:r>
+      <w:r>
+        <w:t>C_reset</w:t>
+      </w:r>
+      <w:proofErr w:type="spellEnd"/>
+      <w:r>
+        <w:t xml:space="preserve"> </w:t>
       </w:r>
       <w:r>
         <w:rPr>
@@ -15725,6 +15765,7 @@
       <w:pPr>
         <w:pStyle w:val="StyleHeading3Consolas10pt"/>
       </w:pPr>
+      <w:bookmarkStart w:id="48" w:name="_Ref21689554"/>
       <w:r>
         <w:rPr>
           <w:b w:val="0"/>
@@ -15788,6 +15829,7 @@
         </w:rPr>
         <w:t>)</w:t>
       </w:r>
+      <w:bookmarkEnd w:id="48"/>
     </w:p>
     <w:p>
       <w:r>
@@ -16568,7 +16610,7 @@
         <w:rPr>
           <w:rStyle w:val="parameter-name"/>
         </w:rPr>
-        <w:t>EV_LINK_DEAD</w:t>
+        <w:t>EV_SCAN_FOUND</w:t>
       </w:r>
       <w:r>
         <w:rPr>
@@ -16577,15 +16619,15 @@
         <w:br/>
       </w:r>
       <w:r>
-        <w:t xml:space="preserve">No confirmation has been received from the network server for an extended </w:t>
+        <w:t xml:space="preserve">This event is reserved for future </w:t>
       </w:r>
       <w:proofErr w:type="gramStart"/>
       <w:r>
-        <w:t>period of time</w:t>
+        <w:t>use, and</w:t>
       </w:r>
       <w:proofErr w:type="gramEnd"/>
       <w:r>
-        <w:t>. Transmissions are still possible, but their reception is uncertain.</w:t>
+        <w:t xml:space="preserve"> is never reported.</w:t>
       </w:r>
     </w:p>
     <w:p>
@@ -16598,7 +16640,8 @@
         <w:spacing w:before="80"/>
         <w:contextualSpacing w:val="0"/>
         <w:rPr>
-          <w:rStyle w:val="parameter-name"/>
+          <w:rFonts w:ascii="Consolas" w:hAnsi="Consolas"/>
+          <w:b/>
         </w:rPr>
       </w:pPr>
       <w:r>
@@ -16628,13 +16671,16 @@
         <w:contextualSpacing w:val="0"/>
         <w:rPr>
           <w:rStyle w:val="parameter-name"/>
+          <w:rFonts w:ascii="Arial" w:hAnsi="Arial" w:cs="Arial"/>
+          <w:b w:val="0"/>
+          <w:bCs/>
         </w:rPr>
       </w:pPr>
       <w:r>
         <w:rPr>
           <w:rStyle w:val="parameter-name"/>
         </w:rPr>
-        <w:t>EV_SCAN_FOUND</w:t>
+        <w:t>EV_TXCANCELED</w:t>
       </w:r>
       <w:r>
         <w:rPr>
@@ -16643,13 +16689,148 @@
         <w:br/>
       </w:r>
       <w:r>
-        <w:t>This event is reserved for future use, and is never reported.</w:t>
+        <w:rPr>
+          <w:rStyle w:val="parameter-name"/>
+          <w:rFonts w:ascii="Arial" w:hAnsi="Arial" w:cs="Arial"/>
+          <w:b w:val="0"/>
+          <w:bCs/>
+        </w:rPr>
+        <w:t>A pending transmission was canceled, either because of a request to cancel, or as a side effect of an API request, or as a side-effect of a change at the MAC layer (such as frame count overflow).</w:t>
+      </w:r>
+    </w:p>
+    <w:p>
+      <w:pPr>
+        <w:pStyle w:val="ListParagraph"/>
+        <w:numPr>
+          <w:ilvl w:val="0"/>
+          <w:numId w:val="22"/>
+        </w:numPr>
+        <w:spacing w:before="80"/>
+        <w:contextualSpacing w:val="0"/>
+      </w:pPr>
+      <w:r>
+        <w:rPr>
+          <w:rStyle w:val="parameter-name"/>
+        </w:rPr>
+        <w:t>EV_RXSTART</w:t>
+      </w:r>
+      <w:r>
+        <w:rPr>
+          <w:rStyle w:val="parameter-name"/>
+        </w:rPr>
+        <w:br/>
+      </w:r>
+      <w:r>
+        <w:t xml:space="preserve">The LMIC is about to open a receive window. It’s very important that the event processing routine do as little work as possible – no more than one millisecond of real time should be consumed, otherwise downlinks may not work properly. Don’t print anything out while processing this event; save data to be printed later.  This event is not sent to the </w:t>
+      </w:r>
+      <w:r>
+        <w:rPr>
+          <w:rFonts w:ascii="Consolas" w:hAnsi="Consolas" w:cs="Consolas"/>
+          <w:noProof/>
+        </w:rPr>
+        <w:t>onEvent</w:t>
+      </w:r>
+      <w:r>
+        <w:rPr>
+          <w:rFonts w:ascii="Consolas" w:hAnsi="Consolas" w:cs="Consolas"/>
+          <w:noProof/>
+        </w:rPr>
+        <w:t>()</w:t>
+      </w:r>
+      <w:r>
+        <w:t xml:space="preserve"> subroutine</w:t>
+      </w:r>
+      <w:r>
+        <w:t xml:space="preserve">, section </w:t>
+      </w:r>
+      <w:r>
+        <w:fldChar w:fldCharType="begin"/>
+      </w:r>
+      <w:r>
+        <w:instrText xml:space="preserve"> REF _Ref396205206 \r \h </w:instrText>
+      </w:r>
+      <w:r>
+        <w:fldChar w:fldCharType="separate"/>
+      </w:r>
+      <w:r>
+        <w:t>2.3.4</w:t>
+      </w:r>
+      <w:r>
+        <w:fldChar w:fldCharType="end"/>
+      </w:r>
+      <w:r>
+        <w:t xml:space="preserve">; it’s only sent to event handlers registered via </w:t>
+      </w:r>
+      <w:r>
+        <w:rPr>
+          <w:rFonts w:ascii="Consolas" w:hAnsi="Consolas" w:cs="Consolas"/>
+          <w:noProof/>
+        </w:rPr>
+        <w:t>LMIC_registerEventCb()</w:t>
+      </w:r>
+      <w:r>
+        <w:t xml:space="preserve">, section </w:t>
+      </w:r>
+      <w:r>
+        <w:fldChar w:fldCharType="begin"/>
+      </w:r>
+      <w:r>
+        <w:instrText xml:space="preserve"> REF _Ref21689554 \r \h </w:instrText>
+      </w:r>
+      <w:r>
+        <w:fldChar w:fldCharType="separate"/>
+      </w:r>
+      <w:r>
+        <w:t>2.5.19</w:t>
+      </w:r>
+      <w:r>
+        <w:fldChar w:fldCharType="end"/>
+      </w:r>
+      <w:r>
+        <w:t>.</w:t>
+      </w:r>
+    </w:p>
+    <w:p>
+      <w:pPr>
+        <w:pStyle w:val="ListParagraph"/>
+        <w:numPr>
+          <w:ilvl w:val="0"/>
+          <w:numId w:val="22"/>
+        </w:numPr>
+        <w:spacing w:before="80"/>
+        <w:contextualSpacing w:val="0"/>
+      </w:pPr>
+      <w:r>
+        <w:rPr>
+          <w:rStyle w:val="parameter-name"/>
+        </w:rPr>
+        <w:t>EV_JOIN_TXCOMPLETE</w:t>
+      </w:r>
+      <w:r>
+        <w:rPr>
+          <w:rStyle w:val="parameter-name"/>
+        </w:rPr>
+        <w:br/>
+      </w:r>
+      <w:r>
+        <w:t xml:space="preserve">This event indicates the end of a transmission cycle for JOINs. It indicates that both receive windows of the join have been processed without receiving a </w:t>
+      </w:r>
+      <w:proofErr w:type="spellStart"/>
+      <w:r>
+        <w:t>JoinAccept</w:t>
+      </w:r>
+      <w:proofErr w:type="spellEnd"/>
+      <w:r>
+        <w:t xml:space="preserve"> message from the network.</w:t>
       </w:r>
     </w:p>
     <w:p/>
     <w:p>
       <w:r>
-        <w:t xml:space="preserve">Details for specific events can be obtained from the global </w:t>
+        <w:t>Information about the LMIC state</w:t>
+      </w:r>
+      <w:r>
+        <w:t xml:space="preserve"> for specific events can be obtained from the global </w:t>
       </w:r>
       <w:r>
         <w:rPr>
@@ -16684,11 +16865,11 @@
       <w:pPr>
         <w:pStyle w:val="Heading4"/>
       </w:pPr>
-      <w:bookmarkStart w:id="48" w:name="_Ref529637790"/>
+      <w:bookmarkStart w:id="49" w:name="_Ref529637790"/>
       <w:r>
         <w:t>Receiving Downlink Data</w:t>
       </w:r>
-      <w:bookmarkEnd w:id="48"/>
+      <w:bookmarkEnd w:id="49"/>
       <w:r>
         <w:t xml:space="preserve"> with an Event Function</w:t>
       </w:r>
@@ -16824,7 +17005,6 @@
         <w:rPr>
           <w:noProof/>
         </w:rPr>
-        <w:lastRenderedPageBreak/>
         <w:t xml:space="preserve">        u1_t bPort = 0;</w:t>
       </w:r>
       <w:r>
@@ -17275,9 +17455,9 @@
       <w:pPr>
         <w:pStyle w:val="StyleHeading3Consolas10pt"/>
       </w:pPr>
-      <w:bookmarkStart w:id="49" w:name="__RefHeading__1205_1143705402"/>
-      <w:bookmarkStart w:id="50" w:name="_Ref418860323"/>
-      <w:bookmarkEnd w:id="49"/>
+      <w:bookmarkStart w:id="50" w:name="__RefHeading__1205_1143705402"/>
+      <w:bookmarkStart w:id="51" w:name="_Ref418860323"/>
+      <w:bookmarkEnd w:id="50"/>
       <w:r>
         <w:rPr>
           <w:b w:val="0"/>
@@ -17313,7 +17493,7 @@
         </w:rPr>
         <w:t>)</w:t>
       </w:r>
-      <w:bookmarkEnd w:id="50"/>
+      <w:bookmarkEnd w:id="51"/>
     </w:p>
     <w:p>
       <w:r>
@@ -17421,8 +17601,8 @@
       <w:pPr>
         <w:pStyle w:val="StyleHeading3Consolas10pt"/>
       </w:pPr>
-      <w:bookmarkStart w:id="51" w:name="__RefHeading__1207_1143705402"/>
-      <w:bookmarkEnd w:id="51"/>
+      <w:bookmarkStart w:id="52" w:name="__RefHeading__1207_1143705402"/>
+      <w:bookmarkEnd w:id="52"/>
       <w:r>
         <w:rPr>
           <w:b w:val="0"/>
@@ -17474,13 +17654,14 @@
       <w:pPr>
         <w:pStyle w:val="StyleHeading3Consolas10pt"/>
       </w:pPr>
-      <w:bookmarkStart w:id="52" w:name="__RefHeading__1209_1143705402"/>
-      <w:bookmarkEnd w:id="52"/>
-      <w:r>
-        <w:rPr>
-          <w:b w:val="0"/>
-          <w:sz w:val="18"/>
-        </w:rPr>
+      <w:bookmarkStart w:id="53" w:name="__RefHeading__1209_1143705402"/>
+      <w:bookmarkEnd w:id="53"/>
+      <w:r>
+        <w:rPr>
+          <w:b w:val="0"/>
+          <w:sz w:val="18"/>
+        </w:rPr>
+        <w:lastRenderedPageBreak/>
         <w:t>void</w:t>
       </w:r>
       <w:r>
@@ -17789,16 +17970,15 @@
       <w:pPr>
         <w:pStyle w:val="StyleHeading3Consolas10pt"/>
       </w:pPr>
-      <w:bookmarkStart w:id="53" w:name="__RefHeading__1211_1143705402"/>
-      <w:bookmarkStart w:id="54" w:name="__RefHeading__1213_1143705402"/>
-      <w:bookmarkEnd w:id="53"/>
+      <w:bookmarkStart w:id="54" w:name="__RefHeading__1211_1143705402"/>
+      <w:bookmarkStart w:id="55" w:name="__RefHeading__1213_1143705402"/>
       <w:bookmarkEnd w:id="54"/>
-      <w:r>
-        <w:rPr>
-          <w:b w:val="0"/>
-          <w:sz w:val="18"/>
-        </w:rPr>
-        <w:lastRenderedPageBreak/>
+      <w:bookmarkEnd w:id="55"/>
+      <w:r>
+        <w:rPr>
+          <w:b w:val="0"/>
+          <w:sz w:val="18"/>
+        </w:rPr>
         <w:t>void</w:t>
       </w:r>
       <w:r>
@@ -17824,8 +18004,8 @@
       <w:pPr>
         <w:pStyle w:val="StyleHeading3Consolas10pt"/>
       </w:pPr>
-      <w:bookmarkStart w:id="55" w:name="__RefHeading__1215_1143705402"/>
-      <w:bookmarkEnd w:id="55"/>
+      <w:bookmarkStart w:id="56" w:name="__RefHeading__1215_1143705402"/>
+      <w:bookmarkEnd w:id="56"/>
       <w:r>
         <w:rPr>
           <w:b w:val="0"/>
@@ -18236,6 +18416,7 @@
         <w:rPr>
           <w:rFonts w:ascii="Consolas" w:hAnsi="Consolas"/>
         </w:rPr>
+        <w:lastRenderedPageBreak/>
         <w:t>tNetwork</w:t>
       </w:r>
       <w:r>
@@ -18324,7 +18505,7 @@
       <w:pPr>
         <w:pStyle w:val="Heading1"/>
       </w:pPr>
-      <w:bookmarkStart w:id="56" w:name="_Toc18338605"/>
+      <w:bookmarkStart w:id="57" w:name="_Toc23425487"/>
       <w:r>
         <w:lastRenderedPageBreak/>
         <w:t>Hardware Abstraction L</w:t>
@@ -18332,7 +18513,7 @@
       <w:r>
         <w:t>ayer</w:t>
       </w:r>
-      <w:bookmarkEnd w:id="56"/>
+      <w:bookmarkEnd w:id="57"/>
     </w:p>
     <w:p>
       <w:r>
@@ -18349,7 +18530,7 @@
       <w:pPr>
         <w:pStyle w:val="Heading2"/>
       </w:pPr>
-      <w:bookmarkStart w:id="57" w:name="_Toc18338606"/>
+      <w:bookmarkStart w:id="58" w:name="_Toc23425488"/>
       <w:r>
         <w:t>HAL</w:t>
       </w:r>
@@ -18362,7 +18543,7 @@
       <w:r>
         <w:t>nterface</w:t>
       </w:r>
-      <w:bookmarkEnd w:id="57"/>
+      <w:bookmarkEnd w:id="58"/>
     </w:p>
     <w:p>
       <w:r>
@@ -19102,7 +19283,7 @@
           <w:lang w:val="de-CH"/>
         </w:rPr>
       </w:pPr>
-      <w:bookmarkStart w:id="58" w:name="_Ref403122879"/>
+      <w:bookmarkStart w:id="59" w:name="_Ref403122879"/>
       <w:r>
         <w:rPr>
           <w:b w:val="0"/>
@@ -19157,7 +19338,7 @@
         </w:rPr>
         <w:t>)</w:t>
       </w:r>
-      <w:bookmarkEnd w:id="58"/>
+      <w:bookmarkEnd w:id="59"/>
     </w:p>
     <w:p>
       <w:r>
@@ -20171,7 +20352,7 @@
       <w:pPr>
         <w:pStyle w:val="Heading2"/>
       </w:pPr>
-      <w:bookmarkStart w:id="59" w:name="_Toc18338607"/>
+      <w:bookmarkStart w:id="60" w:name="_Toc23425489"/>
       <w:r>
         <w:t xml:space="preserve">HAL </w:t>
       </w:r>
@@ -20184,7 +20365,7 @@
       <w:r>
         <w:t>Arduino</w:t>
       </w:r>
-      <w:bookmarkEnd w:id="59"/>
+      <w:bookmarkEnd w:id="60"/>
     </w:p>
     <w:p>
       <w:r>
@@ -20225,12 +20406,12 @@
       <w:pPr>
         <w:pStyle w:val="Heading1"/>
       </w:pPr>
-      <w:bookmarkStart w:id="60" w:name="_Toc18338608"/>
+      <w:bookmarkStart w:id="61" w:name="_Toc23425490"/>
       <w:r>
         <w:lastRenderedPageBreak/>
         <w:t>Examples</w:t>
       </w:r>
-      <w:bookmarkEnd w:id="60"/>
+      <w:bookmarkEnd w:id="61"/>
     </w:p>
     <w:p>
       <w:r>
@@ -20266,9 +20447,9 @@
       <w:pPr>
         <w:pStyle w:val="Heading1"/>
       </w:pPr>
-      <w:bookmarkStart w:id="61" w:name="_Toc270856295"/>
-      <w:bookmarkStart w:id="62" w:name="_Toc270879879"/>
-      <w:bookmarkStart w:id="63" w:name="_Toc18338609"/>
+      <w:bookmarkStart w:id="62" w:name="_Toc270856295"/>
+      <w:bookmarkStart w:id="63" w:name="_Toc270879879"/>
+      <w:bookmarkStart w:id="64" w:name="_Toc23425491"/>
       <w:bookmarkEnd w:id="7"/>
       <w:bookmarkEnd w:id="9"/>
       <w:bookmarkEnd w:id="10"/>
@@ -20282,9 +20463,9 @@
       <w:r>
         <w:t xml:space="preserve"> History</w:t>
       </w:r>
-      <w:bookmarkEnd w:id="61"/>
       <w:bookmarkEnd w:id="62"/>
       <w:bookmarkEnd w:id="63"/>
+      <w:bookmarkEnd w:id="64"/>
     </w:p>
     <w:p>
       <w:r>
@@ -20295,11 +20476,11 @@
       <w:pPr>
         <w:pStyle w:val="Heading2"/>
       </w:pPr>
-      <w:bookmarkStart w:id="64" w:name="_Toc18338610"/>
+      <w:bookmarkStart w:id="65" w:name="_Toc23425492"/>
       <w:r>
         <w:t>IBM Release History</w:t>
       </w:r>
-      <w:bookmarkEnd w:id="64"/>
+      <w:bookmarkEnd w:id="65"/>
     </w:p>
     <w:tbl>
       <w:tblPr>
@@ -21619,7 +21800,7 @@
         <v:path o:extrusionok="f" gradientshapeok="t" o:connecttype="rect"/>
         <o:lock v:ext="edit" aspectratio="t"/>
       </v:shapetype>
-      <v:shape id="_x0000_i1184" type="#_x0000_t75" style="width:32.25pt;height:32.25pt" o:bullet="t">
+      <v:shape id="_x0000_i1027" type="#_x0000_t75" style="width:32.4pt;height:32.4pt" o:bullet="t">
         <v:imagedata r:id="rId1" o:title="zp-32x32"/>
       </v:shape>
     </w:pict>
@@ -21627,7 +21808,7 @@
   <w:abstractNum w:abstractNumId="0" w15:restartNumberingAfterBreak="0">
     <w:nsid w:val="FFFFFF7C"/>
     <w:multiLevelType w:val="singleLevel"/>
-    <w:tmpl w:val="2AC42036"/>
+    <w:tmpl w:val="1908C114"/>
     <w:lvl w:ilvl="0">
       <w:start w:val="1"/>
       <w:numFmt w:val="decimal"/>
@@ -21644,7 +21825,7 @@
   <w:abstractNum w:abstractNumId="1" w15:restartNumberingAfterBreak="0">
     <w:nsid w:val="FFFFFF7D"/>
     <w:multiLevelType w:val="singleLevel"/>
-    <w:tmpl w:val="0A4C62C2"/>
+    <w:tmpl w:val="BD18B4DE"/>
     <w:lvl w:ilvl="0">
       <w:start w:val="1"/>
       <w:numFmt w:val="decimal"/>
@@ -21661,7 +21842,7 @@
   <w:abstractNum w:abstractNumId="2" w15:restartNumberingAfterBreak="0">
     <w:nsid w:val="FFFFFF7E"/>
     <w:multiLevelType w:val="singleLevel"/>
-    <w:tmpl w:val="637E6DEA"/>
+    <w:tmpl w:val="8A7E6BB0"/>
     <w:lvl w:ilvl="0">
       <w:start w:val="1"/>
       <w:numFmt w:val="decimal"/>
@@ -21678,7 +21859,7 @@
   <w:abstractNum w:abstractNumId="3" w15:restartNumberingAfterBreak="0">
     <w:nsid w:val="FFFFFF7F"/>
     <w:multiLevelType w:val="singleLevel"/>
-    <w:tmpl w:val="1CFC41DE"/>
+    <w:tmpl w:val="390626BE"/>
     <w:lvl w:ilvl="0">
       <w:start w:val="1"/>
       <w:numFmt w:val="decimal"/>
@@ -21695,7 +21876,7 @@
   <w:abstractNum w:abstractNumId="4" w15:restartNumberingAfterBreak="0">
     <w:nsid w:val="FFFFFF80"/>
     <w:multiLevelType w:val="singleLevel"/>
-    <w:tmpl w:val="527E3D30"/>
+    <w:tmpl w:val="4DF28F32"/>
     <w:lvl w:ilvl="0">
       <w:start w:val="1"/>
       <w:numFmt w:val="bullet"/>
@@ -21715,7 +21896,7 @@
   <w:abstractNum w:abstractNumId="5" w15:restartNumberingAfterBreak="0">
     <w:nsid w:val="FFFFFF81"/>
     <w:multiLevelType w:val="singleLevel"/>
-    <w:tmpl w:val="EE421064"/>
+    <w:tmpl w:val="7F4298FA"/>
     <w:lvl w:ilvl="0">
       <w:start w:val="1"/>
       <w:numFmt w:val="bullet"/>
@@ -21735,7 +21916,7 @@
   <w:abstractNum w:abstractNumId="6" w15:restartNumberingAfterBreak="0">
     <w:nsid w:val="FFFFFF82"/>
     <w:multiLevelType w:val="singleLevel"/>
-    <w:tmpl w:val="91BE97B2"/>
+    <w:tmpl w:val="F7B814C6"/>
     <w:lvl w:ilvl="0">
       <w:start w:val="1"/>
       <w:numFmt w:val="bullet"/>
@@ -21755,7 +21936,7 @@
   <w:abstractNum w:abstractNumId="7" w15:restartNumberingAfterBreak="0">
     <w:nsid w:val="FFFFFF83"/>
     <w:multiLevelType w:val="singleLevel"/>
-    <w:tmpl w:val="64D848AA"/>
+    <w:tmpl w:val="D6BEC22E"/>
     <w:lvl w:ilvl="0">
       <w:start w:val="1"/>
       <w:numFmt w:val="bullet"/>
@@ -21775,7 +21956,7 @@
   <w:abstractNum w:abstractNumId="8" w15:restartNumberingAfterBreak="0">
     <w:nsid w:val="FFFFFF88"/>
     <w:multiLevelType w:val="singleLevel"/>
-    <w:tmpl w:val="BAC81AB2"/>
+    <w:tmpl w:val="279E1DEC"/>
     <w:lvl w:ilvl="0">
       <w:start w:val="1"/>
       <w:numFmt w:val="decimal"/>
@@ -21792,7 +21973,7 @@
   <w:abstractNum w:abstractNumId="9" w15:restartNumberingAfterBreak="0">
     <w:nsid w:val="FFFFFF89"/>
     <w:multiLevelType w:val="singleLevel"/>
-    <w:tmpl w:val="8FF2B76E"/>
+    <w:tmpl w:val="47062A02"/>
     <w:lvl w:ilvl="0">
       <w:start w:val="1"/>
       <w:numFmt w:val="bullet"/>
@@ -25488,7 +25669,7 @@
     </w:rPrDefault>
     <w:pPrDefault/>
   </w:docDefaults>
-  <w:latentStyles w:defLockedState="0" w:defUIPriority="99" w:defSemiHidden="0" w:defUnhideWhenUsed="0" w:defQFormat="0" w:count="376">
+  <w:latentStyles w:defLockedState="0" w:defUIPriority="99" w:defSemiHidden="0" w:defUnhideWhenUsed="0" w:defQFormat="0" w:count="377">
     <w:lsdException w:name="Normal" w:uiPriority="0" w:qFormat="1"/>
     <w:lsdException w:name="heading 1" w:uiPriority="0" w:qFormat="1"/>
     <w:lsdException w:name="heading 2" w:uiPriority="0" w:qFormat="1"/>
@@ -25865,10 +26046,11 @@
     <w:lsdException w:name="Hashtag" w:semiHidden="1" w:unhideWhenUsed="1"/>
     <w:lsdException w:name="Unresolved Mention" w:semiHidden="1" w:unhideWhenUsed="1"/>
     <w:lsdException w:name="Smart Link" w:semiHidden="1" w:unhideWhenUsed="1"/>
+    <w:lsdException w:name="Smart Link Error" w:semiHidden="1" w:unhideWhenUsed="1"/>
   </w:latentStyles>
   <w:style w:type="paragraph" w:default="1" w:styleId="Normal">
     <w:name w:val="Normal"/>
-    <w:rsid w:val="00F35422"/>
+    <w:rsid w:val="005B7E6E"/>
     <w:pPr>
       <w:suppressAutoHyphens/>
       <w:spacing w:line="276" w:lineRule="auto"/>
@@ -27185,7 +27367,7 @@
 </file>
 
 <file path=customXml/itemProps1.xml><?xml version="1.0" encoding="utf-8"?>
-<ds:datastoreItem xmlns:ds="http://schemas.openxmlformats.org/officeDocument/2006/customXml" ds:itemID="{81FFE579-7923-4E16-8CD5-2401EC0559DD}">
+<ds:datastoreItem xmlns:ds="http://schemas.openxmlformats.org/officeDocument/2006/customXml" ds:itemID="{035FB5F0-B360-42AD-9DD0-41A82FEEDF34}">
   <ds:schemaRefs>
     <ds:schemaRef ds:uri="http://schemas.openxmlformats.org/officeDocument/2006/bibliography"/>
   </ds:schemaRefs>

</xml_diff>